<commit_message>
Added Git section to project plan
Includes the links to the repository and pages
</commit_message>
<xml_diff>
--- a/docs/ProjectPlan.docx
+++ b/docs/ProjectPlan.docx
@@ -1150,19 +1150,7 @@
           <w:rPr>
             <w:rStyle w:val="Hyperlink"/>
           </w:rPr>
-          <w:t>Figm</w:t>
-        </w:r>
-        <w:r>
-          <w:rPr>
-            <w:rStyle w:val="Hyperlink"/>
-          </w:rPr>
-          <w:t>a</w:t>
-        </w:r>
-        <w:r>
-          <w:rPr>
-            <w:rStyle w:val="Hyperlink"/>
-          </w:rPr>
-          <w:t xml:space="preserve"> Link</w:t>
+          <w:t>Figma Link</w:t>
         </w:r>
       </w:hyperlink>
       <w:r>
@@ -1177,6 +1165,39 @@
       <w:r>
         <w:t>writing process of the HTML and CSS, but it gives you a good enough idea for the time being.</w:t>
       </w:r>
+    </w:p>
+    <w:p>
+      <w:pPr>
+        <w:pStyle w:val="Heading1"/>
+      </w:pPr>
+      <w:r>
+        <w:t>Git</w:t>
+      </w:r>
+    </w:p>
+    <w:p>
+      <w:r>
+        <w:t xml:space="preserve">This is the link of the git repository and git pages. </w:t>
+      </w:r>
+    </w:p>
+    <w:p>
+      <w:hyperlink r:id="rId10" w:history="1">
+        <w:r>
+          <w:rPr>
+            <w:rStyle w:val="Hyperlink"/>
+          </w:rPr>
+          <w:t>git repository</w:t>
+        </w:r>
+      </w:hyperlink>
+    </w:p>
+    <w:p>
+      <w:hyperlink r:id="rId11" w:history="1">
+        <w:r>
+          <w:rPr>
+            <w:rStyle w:val="Hyperlink"/>
+          </w:rPr>
+          <w:t>git pages</w:t>
+        </w:r>
+      </w:hyperlink>
     </w:p>
     <w:sectPr>
       <w:pgSz w:w="12240" w:h="15840"/>

</xml_diff>